<commit_message>
fixed typo in DECIMAL table. Changed 'rental_date' to 'rental_date'
</commit_message>
<xml_diff>
--- a/COMP1044 CW2.docx
+++ b/COMP1044 CW2.docx
@@ -251,7 +251,27 @@
           <w:szCs w:val="32"/>
           <w:lang w:val="en-GB"/>
         </w:rPr>
-        <w:t>Karim Elbishouty (ID 20314726)</w:t>
+        <w:t xml:space="preserve">Karim </w:t>
+      </w:r>
+      <w:proofErr w:type="spellStart"/>
+      <w:r>
+        <w:rPr>
+          <w:rFonts w:asciiTheme="majorBidi" w:hAnsiTheme="majorBidi" w:cstheme="majorBidi"/>
+          <w:sz w:val="32"/>
+          <w:szCs w:val="32"/>
+          <w:lang w:val="en-GB"/>
+        </w:rPr>
+        <w:t>Elbishouty</w:t>
+      </w:r>
+      <w:proofErr w:type="spellEnd"/>
+      <w:r>
+        <w:rPr>
+          <w:rFonts w:asciiTheme="majorBidi" w:hAnsiTheme="majorBidi" w:cstheme="majorBidi"/>
+          <w:sz w:val="32"/>
+          <w:szCs w:val="32"/>
+          <w:lang w:val="en-GB"/>
+        </w:rPr>
+        <w:t xml:space="preserve"> (ID 20314726)</w:t>
       </w:r>
     </w:p>
     <w:p>
@@ -271,7 +291,27 @@
           <w:szCs w:val="32"/>
           <w:lang w:val="en-GB"/>
         </w:rPr>
-        <w:t>Izzat bin Zainir (ID 20317968)</w:t>
+        <w:t xml:space="preserve">Izzat bin </w:t>
+      </w:r>
+      <w:proofErr w:type="spellStart"/>
+      <w:r>
+        <w:rPr>
+          <w:rFonts w:asciiTheme="majorBidi" w:hAnsiTheme="majorBidi" w:cstheme="majorBidi"/>
+          <w:sz w:val="32"/>
+          <w:szCs w:val="32"/>
+          <w:lang w:val="en-GB"/>
+        </w:rPr>
+        <w:t>Zainir</w:t>
+      </w:r>
+      <w:proofErr w:type="spellEnd"/>
+      <w:r>
+        <w:rPr>
+          <w:rFonts w:asciiTheme="majorBidi" w:hAnsiTheme="majorBidi" w:cstheme="majorBidi"/>
+          <w:sz w:val="32"/>
+          <w:szCs w:val="32"/>
+          <w:lang w:val="en-GB"/>
+        </w:rPr>
+        <w:t xml:space="preserve"> (ID 20317968)</w:t>
       </w:r>
     </w:p>
     <w:p>
@@ -311,7 +351,27 @@
           <w:szCs w:val="32"/>
           <w:lang w:val="en-GB"/>
         </w:rPr>
-        <w:t>Gabriel Hoh Chao Jie (ID 20311860)</w:t>
+        <w:t xml:space="preserve">Gabriel Hoh Chao </w:t>
+      </w:r>
+      <w:proofErr w:type="spellStart"/>
+      <w:r>
+        <w:rPr>
+          <w:rFonts w:asciiTheme="majorBidi" w:hAnsiTheme="majorBidi" w:cstheme="majorBidi"/>
+          <w:sz w:val="32"/>
+          <w:szCs w:val="32"/>
+          <w:lang w:val="en-GB"/>
+        </w:rPr>
+        <w:t>Jie</w:t>
+      </w:r>
+      <w:proofErr w:type="spellEnd"/>
+      <w:r>
+        <w:rPr>
+          <w:rFonts w:asciiTheme="majorBidi" w:hAnsiTheme="majorBidi" w:cstheme="majorBidi"/>
+          <w:sz w:val="32"/>
+          <w:szCs w:val="32"/>
+          <w:lang w:val="en-GB"/>
+        </w:rPr>
+        <w:t xml:space="preserve"> (ID 20311860)</w:t>
       </w:r>
     </w:p>
     <w:p>
@@ -1394,7 +1454,15 @@
               <w:t>PK</w:t>
             </w:r>
             <w:r>
-              <w:t>) payment_id,</w:t>
+              <w:t xml:space="preserve">) </w:t>
+            </w:r>
+            <w:proofErr w:type="spellStart"/>
+            <w:r>
+              <w:t>payment_id</w:t>
+            </w:r>
+            <w:proofErr w:type="spellEnd"/>
+            <w:r>
+              <w:t>,</w:t>
             </w:r>
           </w:p>
           <w:p>
@@ -1409,7 +1477,15 @@
               <w:t>FK1</w:t>
             </w:r>
             <w:r>
-              <w:t>) customer_id,</w:t>
+              <w:t xml:space="preserve">) </w:t>
+            </w:r>
+            <w:proofErr w:type="spellStart"/>
+            <w:r>
+              <w:t>customer_id</w:t>
+            </w:r>
+            <w:proofErr w:type="spellEnd"/>
+            <w:r>
+              <w:t>,</w:t>
             </w:r>
           </w:p>
           <w:p>
@@ -1424,7 +1500,15 @@
               <w:t>FK2</w:t>
             </w:r>
             <w:r>
-              <w:t>) staff_id,</w:t>
+              <w:t xml:space="preserve">) </w:t>
+            </w:r>
+            <w:proofErr w:type="spellStart"/>
+            <w:r>
+              <w:t>staff_id</w:t>
+            </w:r>
+            <w:proofErr w:type="spellEnd"/>
+            <w:r>
+              <w:t>,</w:t>
             </w:r>
           </w:p>
           <w:p>
@@ -1439,8 +1523,13 @@
               <w:t>FK3</w:t>
             </w:r>
             <w:r>
-              <w:t>) rental_id</w:t>
-            </w:r>
+              <w:t xml:space="preserve">) </w:t>
+            </w:r>
+            <w:proofErr w:type="spellStart"/>
+            <w:r>
+              <w:t>rental_id</w:t>
+            </w:r>
+            <w:proofErr w:type="spellEnd"/>
           </w:p>
         </w:tc>
       </w:tr>
@@ -1484,7 +1573,15 @@
               <w:t>)</w:t>
             </w:r>
             <w:r>
-              <w:t xml:space="preserve"> customer_id,</w:t>
+              <w:t xml:space="preserve"> </w:t>
+            </w:r>
+            <w:proofErr w:type="spellStart"/>
+            <w:r>
+              <w:t>customer_id</w:t>
+            </w:r>
+            <w:proofErr w:type="spellEnd"/>
+            <w:r>
+              <w:t>,</w:t>
             </w:r>
             <w:r>
               <w:br/>
@@ -1508,7 +1605,15 @@
               <w:t>)</w:t>
             </w:r>
             <w:r>
-              <w:t xml:space="preserve"> store_id,</w:t>
+              <w:t xml:space="preserve"> </w:t>
+            </w:r>
+            <w:proofErr w:type="spellStart"/>
+            <w:r>
+              <w:t>store_id</w:t>
+            </w:r>
+            <w:proofErr w:type="spellEnd"/>
+            <w:r>
+              <w:t>,</w:t>
             </w:r>
           </w:p>
           <w:p>
@@ -1523,8 +1628,13 @@
               <w:t>FK2</w:t>
             </w:r>
             <w:r>
-              <w:t>) address_id</w:t>
-            </w:r>
+              <w:t xml:space="preserve">) </w:t>
+            </w:r>
+            <w:proofErr w:type="spellStart"/>
+            <w:r>
+              <w:t>address_id</w:t>
+            </w:r>
+            <w:proofErr w:type="spellEnd"/>
           </w:p>
         </w:tc>
       </w:tr>
@@ -1565,7 +1675,15 @@
               <w:t>PK</w:t>
             </w:r>
             <w:r>
-              <w:t>) address_id,</w:t>
+              <w:t xml:space="preserve">) </w:t>
+            </w:r>
+            <w:proofErr w:type="spellStart"/>
+            <w:r>
+              <w:t>address_id</w:t>
+            </w:r>
+            <w:proofErr w:type="spellEnd"/>
+            <w:r>
+              <w:t>,</w:t>
             </w:r>
           </w:p>
           <w:p>
@@ -1580,13 +1698,23 @@
               <w:t>FK1</w:t>
             </w:r>
             <w:r>
-              <w:t>) city_id,</w:t>
-            </w:r>
-          </w:p>
-          <w:p>
+              <w:t xml:space="preserve">) </w:t>
+            </w:r>
+            <w:proofErr w:type="spellStart"/>
+            <w:r>
+              <w:t>city_id</w:t>
+            </w:r>
+            <w:proofErr w:type="spellEnd"/>
+            <w:r>
+              <w:t>,</w:t>
+            </w:r>
+          </w:p>
+          <w:p>
+            <w:proofErr w:type="spellStart"/>
             <w:r>
               <w:t>postal_code</w:t>
             </w:r>
+            <w:proofErr w:type="spellEnd"/>
           </w:p>
         </w:tc>
       </w:tr>
@@ -1627,7 +1755,15 @@
               <w:t>PK</w:t>
             </w:r>
             <w:r>
-              <w:t>) city_id,</w:t>
+              <w:t xml:space="preserve">) </w:t>
+            </w:r>
+            <w:proofErr w:type="spellStart"/>
+            <w:r>
+              <w:t>city_id</w:t>
+            </w:r>
+            <w:proofErr w:type="spellEnd"/>
+            <w:r>
+              <w:t>,</w:t>
             </w:r>
           </w:p>
           <w:p>
@@ -1642,8 +1778,13 @@
               <w:t>FK1</w:t>
             </w:r>
             <w:r>
-              <w:t>) country_id</w:t>
-            </w:r>
+              <w:t xml:space="preserve">) </w:t>
+            </w:r>
+            <w:proofErr w:type="spellStart"/>
+            <w:r>
+              <w:t>country_id</w:t>
+            </w:r>
+            <w:proofErr w:type="spellEnd"/>
           </w:p>
         </w:tc>
       </w:tr>
@@ -1684,8 +1825,13 @@
               <w:t>PK</w:t>
             </w:r>
             <w:r>
-              <w:t>) country_id</w:t>
-            </w:r>
+              <w:t xml:space="preserve">) </w:t>
+            </w:r>
+            <w:proofErr w:type="spellStart"/>
+            <w:r>
+              <w:t>country_id</w:t>
+            </w:r>
+            <w:proofErr w:type="spellEnd"/>
           </w:p>
         </w:tc>
       </w:tr>
@@ -1726,7 +1872,15 @@
               <w:t>PK</w:t>
             </w:r>
             <w:r>
-              <w:t>) rental_id,</w:t>
+              <w:t xml:space="preserve">) </w:t>
+            </w:r>
+            <w:proofErr w:type="spellStart"/>
+            <w:r>
+              <w:t>rental_id</w:t>
+            </w:r>
+            <w:proofErr w:type="spellEnd"/>
+            <w:r>
+              <w:t>,</w:t>
             </w:r>
           </w:p>
           <w:p>
@@ -1741,7 +1895,15 @@
               <w:t>FK1</w:t>
             </w:r>
             <w:r>
-              <w:t>) inventory_id,</w:t>
+              <w:t xml:space="preserve">) </w:t>
+            </w:r>
+            <w:proofErr w:type="spellStart"/>
+            <w:r>
+              <w:t>inventory_id</w:t>
+            </w:r>
+            <w:proofErr w:type="spellEnd"/>
+            <w:r>
+              <w:t>,</w:t>
             </w:r>
           </w:p>
           <w:p>
@@ -1756,7 +1918,15 @@
               <w:t>FK2</w:t>
             </w:r>
             <w:r>
-              <w:t>) customer_id,</w:t>
+              <w:t xml:space="preserve">) </w:t>
+            </w:r>
+            <w:proofErr w:type="spellStart"/>
+            <w:r>
+              <w:t>customer_id</w:t>
+            </w:r>
+            <w:proofErr w:type="spellEnd"/>
+            <w:r>
+              <w:t>,</w:t>
             </w:r>
           </w:p>
           <w:p>
@@ -1771,8 +1941,13 @@
               <w:t>FK3</w:t>
             </w:r>
             <w:r>
-              <w:t>) staff_id</w:t>
-            </w:r>
+              <w:t xml:space="preserve">) </w:t>
+            </w:r>
+            <w:proofErr w:type="spellStart"/>
+            <w:r>
+              <w:t>staff_id</w:t>
+            </w:r>
+            <w:proofErr w:type="spellEnd"/>
           </w:p>
         </w:tc>
       </w:tr>
@@ -1816,7 +1991,15 @@
               <w:t>PK</w:t>
             </w:r>
             <w:r>
-              <w:t xml:space="preserve">) store_id, </w:t>
+              <w:t xml:space="preserve">) </w:t>
+            </w:r>
+            <w:proofErr w:type="spellStart"/>
+            <w:r>
+              <w:t>store_id</w:t>
+            </w:r>
+            <w:proofErr w:type="spellEnd"/>
+            <w:r>
+              <w:t xml:space="preserve">, </w:t>
             </w:r>
           </w:p>
           <w:p>
@@ -1838,7 +2021,15 @@
               <w:t>1</w:t>
             </w:r>
             <w:r>
-              <w:t>) manager_staff_id,</w:t>
+              <w:t xml:space="preserve">) </w:t>
+            </w:r>
+            <w:proofErr w:type="spellStart"/>
+            <w:r>
+              <w:t>manager_staff_id</w:t>
+            </w:r>
+            <w:proofErr w:type="spellEnd"/>
+            <w:r>
+              <w:t>,</w:t>
             </w:r>
           </w:p>
           <w:p>
@@ -1860,8 +2051,13 @@
               <w:t>2</w:t>
             </w:r>
             <w:r>
-              <w:t>) address_id</w:t>
-            </w:r>
+              <w:t xml:space="preserve">) </w:t>
+            </w:r>
+            <w:proofErr w:type="spellStart"/>
+            <w:r>
+              <w:t>address_id</w:t>
+            </w:r>
+            <w:proofErr w:type="spellEnd"/>
           </w:p>
         </w:tc>
       </w:tr>
@@ -1902,7 +2098,15 @@
               <w:t>PK</w:t>
             </w:r>
             <w:r>
-              <w:t>) inventory_id,</w:t>
+              <w:t xml:space="preserve">) </w:t>
+            </w:r>
+            <w:proofErr w:type="spellStart"/>
+            <w:r>
+              <w:t>inventory_id</w:t>
+            </w:r>
+            <w:proofErr w:type="spellEnd"/>
+            <w:r>
+              <w:t>,</w:t>
             </w:r>
           </w:p>
           <w:p>
@@ -1917,7 +2121,15 @@
               <w:t>FK1</w:t>
             </w:r>
             <w:r>
-              <w:t>) film_id,</w:t>
+              <w:t xml:space="preserve">) </w:t>
+            </w:r>
+            <w:proofErr w:type="spellStart"/>
+            <w:r>
+              <w:t>film_id</w:t>
+            </w:r>
+            <w:proofErr w:type="spellEnd"/>
+            <w:r>
+              <w:t>,</w:t>
             </w:r>
           </w:p>
           <w:p>
@@ -1932,7 +2144,15 @@
               <w:t>FK2</w:t>
             </w:r>
             <w:r>
-              <w:t>) store_id,</w:t>
+              <w:t xml:space="preserve">) </w:t>
+            </w:r>
+            <w:proofErr w:type="spellStart"/>
+            <w:r>
+              <w:t>store_id</w:t>
+            </w:r>
+            <w:proofErr w:type="spellEnd"/>
+            <w:r>
+              <w:t>,</w:t>
             </w:r>
           </w:p>
         </w:tc>
@@ -1974,7 +2194,15 @@
               <w:t>PK</w:t>
             </w:r>
             <w:r>
-              <w:t>) staff_id,</w:t>
+              <w:t xml:space="preserve">) </w:t>
+            </w:r>
+            <w:proofErr w:type="spellStart"/>
+            <w:r>
+              <w:t>staff_id</w:t>
+            </w:r>
+            <w:proofErr w:type="spellEnd"/>
+            <w:r>
+              <w:t>,</w:t>
             </w:r>
           </w:p>
           <w:p>
@@ -1989,7 +2217,15 @@
               <w:t>FK1</w:t>
             </w:r>
             <w:r>
-              <w:t>) address_id,</w:t>
+              <w:t xml:space="preserve">) </w:t>
+            </w:r>
+            <w:proofErr w:type="spellStart"/>
+            <w:r>
+              <w:t>address_id</w:t>
+            </w:r>
+            <w:proofErr w:type="spellEnd"/>
+            <w:r>
+              <w:t>,</w:t>
             </w:r>
           </w:p>
           <w:p>
@@ -2004,8 +2240,13 @@
               <w:t>FK2</w:t>
             </w:r>
             <w:r>
-              <w:t>) store_id</w:t>
-            </w:r>
+              <w:t xml:space="preserve">) </w:t>
+            </w:r>
+            <w:proofErr w:type="spellStart"/>
+            <w:r>
+              <w:t>store_id</w:t>
+            </w:r>
+            <w:proofErr w:type="spellEnd"/>
           </w:p>
         </w:tc>
       </w:tr>
@@ -2046,7 +2287,15 @@
               <w:t>PK</w:t>
             </w:r>
             <w:r>
-              <w:t>) film_id,</w:t>
+              <w:t xml:space="preserve">) </w:t>
+            </w:r>
+            <w:proofErr w:type="spellStart"/>
+            <w:r>
+              <w:t>film_id</w:t>
+            </w:r>
+            <w:proofErr w:type="spellEnd"/>
+            <w:r>
+              <w:t>,</w:t>
             </w:r>
           </w:p>
           <w:p>
@@ -2061,8 +2310,13 @@
               <w:t>FK1</w:t>
             </w:r>
             <w:r>
-              <w:t>) language_id</w:t>
-            </w:r>
+              <w:t xml:space="preserve">) </w:t>
+            </w:r>
+            <w:proofErr w:type="spellStart"/>
+            <w:r>
+              <w:t>language_id</w:t>
+            </w:r>
+            <w:proofErr w:type="spellEnd"/>
           </w:p>
         </w:tc>
       </w:tr>
@@ -2078,6 +2332,7 @@
                 <w:bCs/>
               </w:rPr>
             </w:pPr>
+            <w:proofErr w:type="spellStart"/>
             <w:r>
               <w:rPr>
                 <w:b/>
@@ -2085,6 +2340,7 @@
               </w:rPr>
               <w:t>Film_actor</w:t>
             </w:r>
+            <w:proofErr w:type="spellEnd"/>
           </w:p>
         </w:tc>
         <w:tc>
@@ -2103,7 +2359,15 @@
               <w:t>PK</w:t>
             </w:r>
             <w:r>
-              <w:t>) actor_id,</w:t>
+              <w:t xml:space="preserve">) </w:t>
+            </w:r>
+            <w:proofErr w:type="spellStart"/>
+            <w:r>
+              <w:t>actor_id</w:t>
+            </w:r>
+            <w:proofErr w:type="spellEnd"/>
+            <w:r>
+              <w:t>,</w:t>
             </w:r>
           </w:p>
           <w:p>
@@ -2118,8 +2382,13 @@
               <w:t>FK1</w:t>
             </w:r>
             <w:r>
-              <w:t>) film_id</w:t>
-            </w:r>
+              <w:t xml:space="preserve">) </w:t>
+            </w:r>
+            <w:proofErr w:type="spellStart"/>
+            <w:r>
+              <w:t>film_id</w:t>
+            </w:r>
+            <w:proofErr w:type="spellEnd"/>
           </w:p>
         </w:tc>
       </w:tr>
@@ -2163,8 +2432,13 @@
               <w:t>PK</w:t>
             </w:r>
             <w:r>
-              <w:t>) language_id</w:t>
-            </w:r>
+              <w:t xml:space="preserve">) </w:t>
+            </w:r>
+            <w:proofErr w:type="spellStart"/>
+            <w:r>
+              <w:t>language_id</w:t>
+            </w:r>
+            <w:proofErr w:type="spellEnd"/>
           </w:p>
         </w:tc>
       </w:tr>
@@ -2180,6 +2454,7 @@
                 <w:bCs/>
               </w:rPr>
             </w:pPr>
+            <w:proofErr w:type="spellStart"/>
             <w:r>
               <w:rPr>
                 <w:b/>
@@ -2187,6 +2462,7 @@
               </w:rPr>
               <w:t>Film_category</w:t>
             </w:r>
+            <w:proofErr w:type="spellEnd"/>
           </w:p>
         </w:tc>
         <w:tc>
@@ -2205,7 +2481,15 @@
               <w:t>PK, FK1</w:t>
             </w:r>
             <w:r>
-              <w:t>) film_id,</w:t>
+              <w:t xml:space="preserve">) </w:t>
+            </w:r>
+            <w:proofErr w:type="spellStart"/>
+            <w:r>
+              <w:t>film_id</w:t>
+            </w:r>
+            <w:proofErr w:type="spellEnd"/>
+            <w:r>
+              <w:t>,</w:t>
             </w:r>
           </w:p>
           <w:p>
@@ -2227,8 +2511,13 @@
               <w:t>2</w:t>
             </w:r>
             <w:r>
-              <w:t>) category_id</w:t>
-            </w:r>
+              <w:t xml:space="preserve">) </w:t>
+            </w:r>
+            <w:proofErr w:type="spellStart"/>
+            <w:r>
+              <w:t>category_id</w:t>
+            </w:r>
+            <w:proofErr w:type="spellEnd"/>
           </w:p>
         </w:tc>
       </w:tr>
@@ -2247,6 +2536,7 @@
                 <w:bCs/>
               </w:rPr>
             </w:pPr>
+            <w:proofErr w:type="spellStart"/>
             <w:r>
               <w:rPr>
                 <w:b/>
@@ -2254,6 +2544,7 @@
               </w:rPr>
               <w:t>Film_text</w:t>
             </w:r>
+            <w:proofErr w:type="spellEnd"/>
           </w:p>
         </w:tc>
         <w:tc>
@@ -2272,8 +2563,13 @@
               <w:t>PK, FK1</w:t>
             </w:r>
             <w:r>
-              <w:t>) film_id</w:t>
-            </w:r>
+              <w:t xml:space="preserve">) </w:t>
+            </w:r>
+            <w:proofErr w:type="spellStart"/>
+            <w:r>
+              <w:t>film_id</w:t>
+            </w:r>
+            <w:proofErr w:type="spellEnd"/>
           </w:p>
         </w:tc>
       </w:tr>
@@ -2314,8 +2610,13 @@
               <w:t>PK</w:t>
             </w:r>
             <w:r>
-              <w:t>) actor_id</w:t>
-            </w:r>
+              <w:t xml:space="preserve">) </w:t>
+            </w:r>
+            <w:proofErr w:type="spellStart"/>
+            <w:r>
+              <w:t>actor_id</w:t>
+            </w:r>
+            <w:proofErr w:type="spellEnd"/>
           </w:p>
         </w:tc>
       </w:tr>
@@ -2356,8 +2657,13 @@
               <w:t>PK</w:t>
             </w:r>
             <w:r>
-              <w:t>) category_id</w:t>
-            </w:r>
+              <w:t xml:space="preserve">) </w:t>
+            </w:r>
+            <w:proofErr w:type="spellStart"/>
+            <w:r>
+              <w:t>category_id</w:t>
+            </w:r>
+            <w:proofErr w:type="spellEnd"/>
           </w:p>
         </w:tc>
       </w:tr>
@@ -2385,11 +2691,16 @@
       <w:r>
         <w:t xml:space="preserve">. For </w:t>
       </w:r>
+      <w:proofErr w:type="spellStart"/>
       <w:r>
         <w:t>A</w:t>
       </w:r>
       <w:r>
-        <w:t xml:space="preserve">ddress.postal_code, </w:t>
+        <w:t>ddress.postal_code</w:t>
+      </w:r>
+      <w:proofErr w:type="spellEnd"/>
+      <w:r>
+        <w:t xml:space="preserve">, </w:t>
       </w:r>
       <w:r>
         <w:t xml:space="preserve">number </w:t>
@@ -2497,13 +2808,29 @@
             <w:tcW w:w="4675" w:type="dxa"/>
           </w:tcPr>
           <w:p>
-            <w:r>
-              <w:t>rental_date(10,2),</w:t>
-            </w:r>
-          </w:p>
-          <w:p>
-            <w:r>
-              <w:t>replacement_cost(10,2)</w:t>
+            <w:proofErr w:type="spellStart"/>
+            <w:r>
+              <w:t>rental_</w:t>
+            </w:r>
+            <w:r>
+              <w:t>r</w:t>
+            </w:r>
+            <w:r>
+              <w:t>ate</w:t>
+            </w:r>
+            <w:proofErr w:type="spellEnd"/>
+            <w:r>
+              <w:t>(10,2),</w:t>
+            </w:r>
+          </w:p>
+          <w:p>
+            <w:proofErr w:type="spellStart"/>
+            <w:r>
+              <w:t>replacement_cost</w:t>
+            </w:r>
+            <w:proofErr w:type="spellEnd"/>
+            <w:r>
+              <w:t>(10,2)</w:t>
             </w:r>
           </w:p>
         </w:tc>
@@ -2790,13 +3117,23 @@
             <w:tcW w:w="4675" w:type="dxa"/>
           </w:tcPr>
           <w:p>
-            <w:r>
-              <w:t>original_language_id,</w:t>
-            </w:r>
-          </w:p>
-          <w:p>
-            <w:r>
-              <w:t>rental_duration,</w:t>
+            <w:proofErr w:type="spellStart"/>
+            <w:r>
+              <w:t>original_language_id</w:t>
+            </w:r>
+            <w:proofErr w:type="spellEnd"/>
+            <w:r>
+              <w:t>,</w:t>
+            </w:r>
+          </w:p>
+          <w:p>
+            <w:proofErr w:type="spellStart"/>
+            <w:r>
+              <w:t>rental_duration</w:t>
+            </w:r>
+            <w:proofErr w:type="spellEnd"/>
+            <w:r>
+              <w:t>,</w:t>
             </w:r>
           </w:p>
           <w:p>
@@ -2881,13 +3218,23 @@
             <w:tcW w:w="4675" w:type="dxa"/>
           </w:tcPr>
           <w:p>
-            <w:r>
-              <w:t>first_name(50),</w:t>
-            </w:r>
-          </w:p>
-          <w:p>
-            <w:r>
-              <w:t>last_name(50),</w:t>
+            <w:proofErr w:type="spellStart"/>
+            <w:r>
+              <w:t>first_name</w:t>
+            </w:r>
+            <w:proofErr w:type="spellEnd"/>
+            <w:r>
+              <w:t>(50),</w:t>
+            </w:r>
+          </w:p>
+          <w:p>
+            <w:proofErr w:type="spellStart"/>
+            <w:r>
+              <w:t>last_name</w:t>
+            </w:r>
+            <w:proofErr w:type="spellEnd"/>
+            <w:r>
+              <w:t>(50),</w:t>
             </w:r>
           </w:p>
           <w:p>
@@ -3034,13 +3381,23 @@
             <w:tcW w:w="4675" w:type="dxa"/>
           </w:tcPr>
           <w:p>
-            <w:r>
-              <w:t>first_name(50),</w:t>
-            </w:r>
-          </w:p>
-          <w:p>
-            <w:r>
-              <w:t>last_name(50),</w:t>
+            <w:proofErr w:type="spellStart"/>
+            <w:r>
+              <w:t>first_name</w:t>
+            </w:r>
+            <w:proofErr w:type="spellEnd"/>
+            <w:r>
+              <w:t>(50),</w:t>
+            </w:r>
+          </w:p>
+          <w:p>
+            <w:proofErr w:type="spellStart"/>
+            <w:r>
+              <w:t>last_name</w:t>
+            </w:r>
+            <w:proofErr w:type="spellEnd"/>
+            <w:r>
+              <w:t>(50),</w:t>
             </w:r>
           </w:p>
           <w:p>
@@ -3106,8 +3463,13 @@
             </w:r>
           </w:p>
           <w:p>
-            <w:r>
-              <w:t>special_features(255)</w:t>
+            <w:proofErr w:type="spellStart"/>
+            <w:r>
+              <w:t>special_features</w:t>
+            </w:r>
+            <w:proofErr w:type="spellEnd"/>
+            <w:r>
+              <w:t>(255)</w:t>
             </w:r>
           </w:p>
         </w:tc>
@@ -3162,6 +3524,7 @@
                 <w:bCs/>
               </w:rPr>
             </w:pPr>
+            <w:proofErr w:type="spellStart"/>
             <w:r>
               <w:rPr>
                 <w:b/>
@@ -3169,6 +3532,7 @@
               </w:rPr>
               <w:t>Film_text</w:t>
             </w:r>
+            <w:proofErr w:type="spellEnd"/>
           </w:p>
         </w:tc>
         <w:tc>
@@ -3213,13 +3577,23 @@
             <w:tcW w:w="4675" w:type="dxa"/>
           </w:tcPr>
           <w:p>
-            <w:r>
-              <w:t>first_name(50),</w:t>
-            </w:r>
-          </w:p>
-          <w:p>
-            <w:r>
-              <w:t>last_name(50)</w:t>
+            <w:proofErr w:type="spellStart"/>
+            <w:r>
+              <w:t>first_name</w:t>
+            </w:r>
+            <w:proofErr w:type="spellEnd"/>
+            <w:r>
+              <w:t>(50),</w:t>
+            </w:r>
+          </w:p>
+          <w:p>
+            <w:proofErr w:type="spellStart"/>
+            <w:r>
+              <w:t>last_name</w:t>
+            </w:r>
+            <w:proofErr w:type="spellEnd"/>
+            <w:r>
+              <w:t>(50)</w:t>
             </w:r>
           </w:p>
         </w:tc>
@@ -3289,7 +3663,15 @@
         <w:t xml:space="preserve"> characters</w:t>
       </w:r>
       <w:r>
-        <w:t>, with the exception of email fields to accommodate for novel email extensions. Film.rating is 5 characters long because the longest rating category is 5 characters long (NC-17), this is done to maintain referential/data integrity.</w:t>
+        <w:t xml:space="preserve">, with the exception of email fields to accommodate for novel email extensions. </w:t>
+      </w:r>
+      <w:proofErr w:type="spellStart"/>
+      <w:r>
+        <w:t>Film.rating</w:t>
+      </w:r>
+      <w:proofErr w:type="spellEnd"/>
+      <w:r>
+        <w:t xml:space="preserve"> is 5 characters long because the longest rating category is 5 characters long (NC-17), this is done to maintain referential/data integrity.</w:t>
       </w:r>
     </w:p>
     <w:p/>
@@ -3360,9 +3742,11 @@
             <w:tcW w:w="4675" w:type="dxa"/>
           </w:tcPr>
           <w:p>
+            <w:proofErr w:type="spellStart"/>
             <w:r>
               <w:t>release_year</w:t>
             </w:r>
+            <w:proofErr w:type="spellEnd"/>
           </w:p>
         </w:tc>
       </w:tr>
@@ -3370,7 +3754,15 @@
     <w:p/>
     <w:p>
       <w:r>
-        <w:t xml:space="preserve">YEAR type was used here since release_year only stores </w:t>
+        <w:t xml:space="preserve">YEAR type was used here since </w:t>
+      </w:r>
+      <w:proofErr w:type="spellStart"/>
+      <w:r>
+        <w:t>release_year</w:t>
+      </w:r>
+      <w:proofErr w:type="spellEnd"/>
+      <w:r>
+        <w:t xml:space="preserve"> only stores </w:t>
       </w:r>
       <w:r>
         <w:t>a</w:t>
@@ -3434,14 +3826,21 @@
             <w:tcW w:w="4675" w:type="dxa"/>
           </w:tcPr>
           <w:p>
-            <w:r>
-              <w:t>payment_date,</w:t>
-            </w:r>
-          </w:p>
-          <w:p>
+            <w:proofErr w:type="spellStart"/>
+            <w:r>
+              <w:t>payment_date</w:t>
+            </w:r>
+            <w:proofErr w:type="spellEnd"/>
+            <w:r>
+              <w:t>,</w:t>
+            </w:r>
+          </w:p>
+          <w:p>
+            <w:proofErr w:type="spellStart"/>
             <w:r>
               <w:t>last_update</w:t>
             </w:r>
+            <w:proofErr w:type="spellEnd"/>
           </w:p>
         </w:tc>
       </w:tr>
@@ -3474,14 +3873,21 @@
             <w:tcW w:w="4675" w:type="dxa"/>
           </w:tcPr>
           <w:p>
-            <w:r>
-              <w:t>create_date,</w:t>
-            </w:r>
-          </w:p>
-          <w:p>
+            <w:proofErr w:type="spellStart"/>
+            <w:r>
+              <w:t>create_date</w:t>
+            </w:r>
+            <w:proofErr w:type="spellEnd"/>
+            <w:r>
+              <w:t>,</w:t>
+            </w:r>
+          </w:p>
+          <w:p>
+            <w:proofErr w:type="spellStart"/>
             <w:r>
               <w:t>last_update</w:t>
             </w:r>
+            <w:proofErr w:type="spellEnd"/>
           </w:p>
         </w:tc>
       </w:tr>
@@ -3514,9 +3920,11 @@
             <w:tcW w:w="4675" w:type="dxa"/>
           </w:tcPr>
           <w:p>
+            <w:proofErr w:type="spellStart"/>
             <w:r>
               <w:t>last_update</w:t>
             </w:r>
+            <w:proofErr w:type="spellEnd"/>
           </w:p>
         </w:tc>
       </w:tr>
@@ -3549,9 +3957,11 @@
             <w:tcW w:w="4675" w:type="dxa"/>
           </w:tcPr>
           <w:p>
+            <w:proofErr w:type="spellStart"/>
             <w:r>
               <w:t>last_update</w:t>
             </w:r>
+            <w:proofErr w:type="spellEnd"/>
           </w:p>
         </w:tc>
       </w:tr>
@@ -3584,9 +3994,11 @@
             <w:tcW w:w="4675" w:type="dxa"/>
           </w:tcPr>
           <w:p>
+            <w:proofErr w:type="spellStart"/>
             <w:r>
               <w:t>last_update</w:t>
             </w:r>
+            <w:proofErr w:type="spellEnd"/>
           </w:p>
         </w:tc>
       </w:tr>
@@ -3619,19 +4031,31 @@
             <w:tcW w:w="4675" w:type="dxa"/>
           </w:tcPr>
           <w:p>
-            <w:r>
-              <w:t>rental_date,</w:t>
-            </w:r>
-          </w:p>
-          <w:p>
-            <w:r>
-              <w:t>return_date,</w:t>
-            </w:r>
-          </w:p>
-          <w:p>
+            <w:proofErr w:type="spellStart"/>
+            <w:r>
+              <w:t>rental_date</w:t>
+            </w:r>
+            <w:proofErr w:type="spellEnd"/>
+            <w:r>
+              <w:t>,</w:t>
+            </w:r>
+          </w:p>
+          <w:p>
+            <w:proofErr w:type="spellStart"/>
+            <w:r>
+              <w:t>return_date</w:t>
+            </w:r>
+            <w:proofErr w:type="spellEnd"/>
+            <w:r>
+              <w:t>,</w:t>
+            </w:r>
+          </w:p>
+          <w:p>
+            <w:proofErr w:type="spellStart"/>
             <w:r>
               <w:t>last_update</w:t>
             </w:r>
+            <w:proofErr w:type="spellEnd"/>
           </w:p>
         </w:tc>
       </w:tr>
@@ -3664,9 +4088,11 @@
             <w:tcW w:w="4675" w:type="dxa"/>
           </w:tcPr>
           <w:p>
+            <w:proofErr w:type="spellStart"/>
             <w:r>
               <w:t>last_update</w:t>
             </w:r>
+            <w:proofErr w:type="spellEnd"/>
           </w:p>
         </w:tc>
       </w:tr>
@@ -3699,9 +4125,11 @@
             <w:tcW w:w="4675" w:type="dxa"/>
           </w:tcPr>
           <w:p>
+            <w:proofErr w:type="spellStart"/>
             <w:r>
               <w:t>last_update</w:t>
             </w:r>
+            <w:proofErr w:type="spellEnd"/>
           </w:p>
         </w:tc>
       </w:tr>
@@ -3734,9 +4162,11 @@
             <w:tcW w:w="4675" w:type="dxa"/>
           </w:tcPr>
           <w:p>
+            <w:proofErr w:type="spellStart"/>
             <w:r>
               <w:t>last_update</w:t>
             </w:r>
+            <w:proofErr w:type="spellEnd"/>
           </w:p>
         </w:tc>
       </w:tr>
@@ -3769,9 +4199,11 @@
             <w:tcW w:w="4675" w:type="dxa"/>
           </w:tcPr>
           <w:p>
+            <w:proofErr w:type="spellStart"/>
             <w:r>
               <w:t>last_update</w:t>
             </w:r>
+            <w:proofErr w:type="spellEnd"/>
           </w:p>
         </w:tc>
       </w:tr>
@@ -3790,6 +4222,7 @@
                 <w:bCs/>
               </w:rPr>
             </w:pPr>
+            <w:proofErr w:type="spellStart"/>
             <w:r>
               <w:rPr>
                 <w:b/>
@@ -3797,16 +4230,19 @@
               </w:rPr>
               <w:t>Film_actor</w:t>
             </w:r>
-          </w:p>
-        </w:tc>
-        <w:tc>
-          <w:tcPr>
-            <w:tcW w:w="4675" w:type="dxa"/>
-          </w:tcPr>
-          <w:p>
+            <w:proofErr w:type="spellEnd"/>
+          </w:p>
+        </w:tc>
+        <w:tc>
+          <w:tcPr>
+            <w:tcW w:w="4675" w:type="dxa"/>
+          </w:tcPr>
+          <w:p>
+            <w:proofErr w:type="spellStart"/>
             <w:r>
               <w:t>last_update</w:t>
             </w:r>
+            <w:proofErr w:type="spellEnd"/>
           </w:p>
         </w:tc>
       </w:tr>
@@ -3839,9 +4275,11 @@
             <w:tcW w:w="4675" w:type="dxa"/>
           </w:tcPr>
           <w:p>
+            <w:proofErr w:type="spellStart"/>
             <w:r>
               <w:t>last_update</w:t>
             </w:r>
+            <w:proofErr w:type="spellEnd"/>
           </w:p>
         </w:tc>
       </w:tr>
@@ -3860,6 +4298,7 @@
                 <w:bCs/>
               </w:rPr>
             </w:pPr>
+            <w:proofErr w:type="spellStart"/>
             <w:r>
               <w:rPr>
                 <w:b/>
@@ -3867,16 +4306,19 @@
               </w:rPr>
               <w:t>Film_category</w:t>
             </w:r>
-          </w:p>
-        </w:tc>
-        <w:tc>
-          <w:tcPr>
-            <w:tcW w:w="4675" w:type="dxa"/>
-          </w:tcPr>
-          <w:p>
+            <w:proofErr w:type="spellEnd"/>
+          </w:p>
+        </w:tc>
+        <w:tc>
+          <w:tcPr>
+            <w:tcW w:w="4675" w:type="dxa"/>
+          </w:tcPr>
+          <w:p>
+            <w:proofErr w:type="spellStart"/>
             <w:r>
               <w:t>last_update</w:t>
             </w:r>
+            <w:proofErr w:type="spellEnd"/>
           </w:p>
         </w:tc>
       </w:tr>
@@ -3909,9 +4351,11 @@
             <w:tcW w:w="4675" w:type="dxa"/>
           </w:tcPr>
           <w:p>
+            <w:proofErr w:type="spellStart"/>
             <w:r>
               <w:t>last_update</w:t>
             </w:r>
+            <w:proofErr w:type="spellEnd"/>
           </w:p>
         </w:tc>
       </w:tr>
@@ -3944,9 +4388,11 @@
             <w:tcW w:w="4675" w:type="dxa"/>
           </w:tcPr>
           <w:p>
+            <w:proofErr w:type="spellStart"/>
             <w:r>
               <w:t>last_update</w:t>
             </w:r>
+            <w:proofErr w:type="spellEnd"/>
           </w:p>
         </w:tc>
       </w:tr>
@@ -4038,6 +4484,7 @@
       <w:r>
         <w:t>. For two of the tables (</w:t>
       </w:r>
+      <w:proofErr w:type="spellStart"/>
       <w:r>
         <w:rPr>
           <w:b/>
@@ -4045,9 +4492,11 @@
         </w:rPr>
         <w:t>Film_actor</w:t>
       </w:r>
+      <w:proofErr w:type="spellEnd"/>
       <w:r>
         <w:t xml:space="preserve"> and </w:t>
       </w:r>
+      <w:proofErr w:type="spellStart"/>
       <w:r>
         <w:rPr>
           <w:b/>
@@ -4055,6 +4504,7 @@
         </w:rPr>
         <w:t>Film_category</w:t>
       </w:r>
+      <w:proofErr w:type="spellEnd"/>
       <w:r>
         <w:t>), we have use</w:t>
       </w:r>
@@ -4092,14 +4542,25 @@
         </w:rPr>
         <w:t xml:space="preserve">These fields are as listed: </w:t>
       </w:r>
-      <w:r>
-        <w:rPr>
-          <w:i/>
-          <w:iCs/>
-          <w:sz w:val="20"/>
-          <w:szCs w:val="18"/>
-        </w:rPr>
-        <w:t xml:space="preserve">payment_id for </w:t>
+      <w:proofErr w:type="spellStart"/>
+      <w:r>
+        <w:rPr>
+          <w:i/>
+          <w:iCs/>
+          <w:sz w:val="20"/>
+          <w:szCs w:val="18"/>
+        </w:rPr>
+        <w:t>payment_id</w:t>
+      </w:r>
+      <w:proofErr w:type="spellEnd"/>
+      <w:r>
+        <w:rPr>
+          <w:i/>
+          <w:iCs/>
+          <w:sz w:val="20"/>
+          <w:szCs w:val="18"/>
+        </w:rPr>
+        <w:t xml:space="preserve"> for </w:t>
       </w:r>
       <w:r>
         <w:rPr>
@@ -4119,7 +4580,27 @@
           <w:sz w:val="20"/>
           <w:szCs w:val="18"/>
         </w:rPr>
-        <w:t xml:space="preserve">, customer_id for </w:t>
+        <w:t xml:space="preserve">, </w:t>
+      </w:r>
+      <w:proofErr w:type="spellStart"/>
+      <w:r>
+        <w:rPr>
+          <w:i/>
+          <w:iCs/>
+          <w:sz w:val="20"/>
+          <w:szCs w:val="18"/>
+        </w:rPr>
+        <w:t>customer_id</w:t>
+      </w:r>
+      <w:proofErr w:type="spellEnd"/>
+      <w:r>
+        <w:rPr>
+          <w:i/>
+          <w:iCs/>
+          <w:sz w:val="20"/>
+          <w:szCs w:val="18"/>
+        </w:rPr>
+        <w:t xml:space="preserve"> for </w:t>
       </w:r>
       <w:r>
         <w:rPr>
@@ -4139,7 +4620,27 @@
           <w:sz w:val="20"/>
           <w:szCs w:val="18"/>
         </w:rPr>
-        <w:t xml:space="preserve">, rental_id for </w:t>
+        <w:t xml:space="preserve">, </w:t>
+      </w:r>
+      <w:proofErr w:type="spellStart"/>
+      <w:r>
+        <w:rPr>
+          <w:i/>
+          <w:iCs/>
+          <w:sz w:val="20"/>
+          <w:szCs w:val="18"/>
+        </w:rPr>
+        <w:t>rental_id</w:t>
+      </w:r>
+      <w:proofErr w:type="spellEnd"/>
+      <w:r>
+        <w:rPr>
+          <w:i/>
+          <w:iCs/>
+          <w:sz w:val="20"/>
+          <w:szCs w:val="18"/>
+        </w:rPr>
+        <w:t xml:space="preserve"> for </w:t>
       </w:r>
       <w:r>
         <w:rPr>
@@ -4159,7 +4660,27 @@
           <w:sz w:val="20"/>
           <w:szCs w:val="18"/>
         </w:rPr>
-        <w:t xml:space="preserve">, country_id for </w:t>
+        <w:t xml:space="preserve">, </w:t>
+      </w:r>
+      <w:proofErr w:type="spellStart"/>
+      <w:r>
+        <w:rPr>
+          <w:i/>
+          <w:iCs/>
+          <w:sz w:val="20"/>
+          <w:szCs w:val="18"/>
+        </w:rPr>
+        <w:t>country_id</w:t>
+      </w:r>
+      <w:proofErr w:type="spellEnd"/>
+      <w:r>
+        <w:rPr>
+          <w:i/>
+          <w:iCs/>
+          <w:sz w:val="20"/>
+          <w:szCs w:val="18"/>
+        </w:rPr>
+        <w:t xml:space="preserve"> for </w:t>
       </w:r>
       <w:r>
         <w:rPr>
@@ -4179,7 +4700,27 @@
           <w:sz w:val="20"/>
           <w:szCs w:val="18"/>
         </w:rPr>
-        <w:t xml:space="preserve">, city_id for </w:t>
+        <w:t xml:space="preserve">, </w:t>
+      </w:r>
+      <w:proofErr w:type="spellStart"/>
+      <w:r>
+        <w:rPr>
+          <w:i/>
+          <w:iCs/>
+          <w:sz w:val="20"/>
+          <w:szCs w:val="18"/>
+        </w:rPr>
+        <w:t>city_id</w:t>
+      </w:r>
+      <w:proofErr w:type="spellEnd"/>
+      <w:r>
+        <w:rPr>
+          <w:i/>
+          <w:iCs/>
+          <w:sz w:val="20"/>
+          <w:szCs w:val="18"/>
+        </w:rPr>
+        <w:t xml:space="preserve"> for </w:t>
       </w:r>
       <w:r>
         <w:rPr>
@@ -4199,7 +4740,27 @@
           <w:sz w:val="20"/>
           <w:szCs w:val="18"/>
         </w:rPr>
-        <w:t xml:space="preserve">, address_id for </w:t>
+        <w:t xml:space="preserve">, </w:t>
+      </w:r>
+      <w:proofErr w:type="spellStart"/>
+      <w:r>
+        <w:rPr>
+          <w:i/>
+          <w:iCs/>
+          <w:sz w:val="20"/>
+          <w:szCs w:val="18"/>
+        </w:rPr>
+        <w:t>address_id</w:t>
+      </w:r>
+      <w:proofErr w:type="spellEnd"/>
+      <w:r>
+        <w:rPr>
+          <w:i/>
+          <w:iCs/>
+          <w:sz w:val="20"/>
+          <w:szCs w:val="18"/>
+        </w:rPr>
+        <w:t xml:space="preserve"> for </w:t>
       </w:r>
       <w:r>
         <w:rPr>
@@ -4219,7 +4780,27 @@
           <w:sz w:val="20"/>
           <w:szCs w:val="18"/>
         </w:rPr>
-        <w:t xml:space="preserve">, store_id for </w:t>
+        <w:t xml:space="preserve">, </w:t>
+      </w:r>
+      <w:proofErr w:type="spellStart"/>
+      <w:r>
+        <w:rPr>
+          <w:i/>
+          <w:iCs/>
+          <w:sz w:val="20"/>
+          <w:szCs w:val="18"/>
+        </w:rPr>
+        <w:t>store_id</w:t>
+      </w:r>
+      <w:proofErr w:type="spellEnd"/>
+      <w:r>
+        <w:rPr>
+          <w:i/>
+          <w:iCs/>
+          <w:sz w:val="20"/>
+          <w:szCs w:val="18"/>
+        </w:rPr>
+        <w:t xml:space="preserve"> for </w:t>
       </w:r>
       <w:r>
         <w:rPr>
@@ -4239,7 +4820,27 @@
           <w:sz w:val="20"/>
           <w:szCs w:val="18"/>
         </w:rPr>
-        <w:t xml:space="preserve">, inventory_id for </w:t>
+        <w:t xml:space="preserve">, </w:t>
+      </w:r>
+      <w:proofErr w:type="spellStart"/>
+      <w:r>
+        <w:rPr>
+          <w:i/>
+          <w:iCs/>
+          <w:sz w:val="20"/>
+          <w:szCs w:val="18"/>
+        </w:rPr>
+        <w:t>inventory_id</w:t>
+      </w:r>
+      <w:proofErr w:type="spellEnd"/>
+      <w:r>
+        <w:rPr>
+          <w:i/>
+          <w:iCs/>
+          <w:sz w:val="20"/>
+          <w:szCs w:val="18"/>
+        </w:rPr>
+        <w:t xml:space="preserve"> for </w:t>
       </w:r>
       <w:r>
         <w:rPr>
@@ -4259,7 +4860,27 @@
           <w:sz w:val="20"/>
           <w:szCs w:val="18"/>
         </w:rPr>
-        <w:t xml:space="preserve">, staff_id, for </w:t>
+        <w:t xml:space="preserve">, </w:t>
+      </w:r>
+      <w:proofErr w:type="spellStart"/>
+      <w:r>
+        <w:rPr>
+          <w:i/>
+          <w:iCs/>
+          <w:sz w:val="20"/>
+          <w:szCs w:val="18"/>
+        </w:rPr>
+        <w:t>staff_id</w:t>
+      </w:r>
+      <w:proofErr w:type="spellEnd"/>
+      <w:r>
+        <w:rPr>
+          <w:i/>
+          <w:iCs/>
+          <w:sz w:val="20"/>
+          <w:szCs w:val="18"/>
+        </w:rPr>
+        <w:t xml:space="preserve">, for </w:t>
       </w:r>
       <w:r>
         <w:rPr>
@@ -4279,7 +4900,27 @@
           <w:sz w:val="20"/>
           <w:szCs w:val="18"/>
         </w:rPr>
-        <w:t xml:space="preserve">, film_id for </w:t>
+        <w:t xml:space="preserve">, </w:t>
+      </w:r>
+      <w:proofErr w:type="spellStart"/>
+      <w:r>
+        <w:rPr>
+          <w:i/>
+          <w:iCs/>
+          <w:sz w:val="20"/>
+          <w:szCs w:val="18"/>
+        </w:rPr>
+        <w:t>film_id</w:t>
+      </w:r>
+      <w:proofErr w:type="spellEnd"/>
+      <w:r>
+        <w:rPr>
+          <w:i/>
+          <w:iCs/>
+          <w:sz w:val="20"/>
+          <w:szCs w:val="18"/>
+        </w:rPr>
+        <w:t xml:space="preserve"> for </w:t>
       </w:r>
       <w:r>
         <w:rPr>
@@ -4299,7 +4940,27 @@
           <w:sz w:val="20"/>
           <w:szCs w:val="18"/>
         </w:rPr>
-        <w:t xml:space="preserve">, actor_id for </w:t>
+        <w:t xml:space="preserve">, </w:t>
+      </w:r>
+      <w:proofErr w:type="spellStart"/>
+      <w:r>
+        <w:rPr>
+          <w:i/>
+          <w:iCs/>
+          <w:sz w:val="20"/>
+          <w:szCs w:val="18"/>
+        </w:rPr>
+        <w:t>actor_id</w:t>
+      </w:r>
+      <w:proofErr w:type="spellEnd"/>
+      <w:r>
+        <w:rPr>
+          <w:i/>
+          <w:iCs/>
+          <w:sz w:val="20"/>
+          <w:szCs w:val="18"/>
+        </w:rPr>
+        <w:t xml:space="preserve"> for </w:t>
       </w:r>
       <w:r>
         <w:rPr>
@@ -4319,7 +4980,27 @@
           <w:sz w:val="20"/>
           <w:szCs w:val="18"/>
         </w:rPr>
-        <w:t xml:space="preserve">, category_id for </w:t>
+        <w:t xml:space="preserve">, </w:t>
+      </w:r>
+      <w:proofErr w:type="spellStart"/>
+      <w:r>
+        <w:rPr>
+          <w:i/>
+          <w:iCs/>
+          <w:sz w:val="20"/>
+          <w:szCs w:val="18"/>
+        </w:rPr>
+        <w:t>category_id</w:t>
+      </w:r>
+      <w:proofErr w:type="spellEnd"/>
+      <w:r>
+        <w:rPr>
+          <w:i/>
+          <w:iCs/>
+          <w:sz w:val="20"/>
+          <w:szCs w:val="18"/>
+        </w:rPr>
+        <w:t xml:space="preserve"> for </w:t>
       </w:r>
       <w:r>
         <w:rPr>
@@ -4339,8 +5020,29 @@
           <w:sz w:val="20"/>
           <w:szCs w:val="18"/>
         </w:rPr>
-        <w:t xml:space="preserve">, film_id for </w:t>
-      </w:r>
+        <w:t xml:space="preserve">, </w:t>
+      </w:r>
+      <w:proofErr w:type="spellStart"/>
+      <w:r>
+        <w:rPr>
+          <w:i/>
+          <w:iCs/>
+          <w:sz w:val="20"/>
+          <w:szCs w:val="18"/>
+        </w:rPr>
+        <w:t>film_id</w:t>
+      </w:r>
+      <w:proofErr w:type="spellEnd"/>
+      <w:r>
+        <w:rPr>
+          <w:i/>
+          <w:iCs/>
+          <w:sz w:val="20"/>
+          <w:szCs w:val="18"/>
+        </w:rPr>
+        <w:t xml:space="preserve"> for </w:t>
+      </w:r>
+      <w:proofErr w:type="spellStart"/>
       <w:r>
         <w:rPr>
           <w:b/>
@@ -4374,15 +5076,57 @@
         </w:rPr>
         <w:t>text</w:t>
       </w:r>
-      <w:r>
-        <w:rPr>
-          <w:i/>
-          <w:iCs/>
-          <w:sz w:val="20"/>
-          <w:szCs w:val="18"/>
-        </w:rPr>
-        <w:t xml:space="preserve">, film_id and category_id for </w:t>
-      </w:r>
+      <w:proofErr w:type="spellEnd"/>
+      <w:r>
+        <w:rPr>
+          <w:i/>
+          <w:iCs/>
+          <w:sz w:val="20"/>
+          <w:szCs w:val="18"/>
+        </w:rPr>
+        <w:t xml:space="preserve">, </w:t>
+      </w:r>
+      <w:proofErr w:type="spellStart"/>
+      <w:r>
+        <w:rPr>
+          <w:i/>
+          <w:iCs/>
+          <w:sz w:val="20"/>
+          <w:szCs w:val="18"/>
+        </w:rPr>
+        <w:t>film_id</w:t>
+      </w:r>
+      <w:proofErr w:type="spellEnd"/>
+      <w:r>
+        <w:rPr>
+          <w:i/>
+          <w:iCs/>
+          <w:sz w:val="20"/>
+          <w:szCs w:val="18"/>
+        </w:rPr>
+        <w:t xml:space="preserve"> and </w:t>
+      </w:r>
+      <w:proofErr w:type="spellStart"/>
+      <w:r>
+        <w:rPr>
+          <w:i/>
+          <w:iCs/>
+          <w:sz w:val="20"/>
+          <w:szCs w:val="18"/>
+        </w:rPr>
+        <w:t>category_id</w:t>
+      </w:r>
+      <w:proofErr w:type="spellEnd"/>
+      <w:r>
+        <w:rPr>
+          <w:i/>
+          <w:iCs/>
+          <w:sz w:val="20"/>
+          <w:szCs w:val="18"/>
+        </w:rPr>
+        <w:t xml:space="preserve"> for </w:t>
+      </w:r>
+      <w:proofErr w:type="spellStart"/>
       <w:r>
         <w:rPr>
           <w:b/>
@@ -4416,14 +5160,35 @@
         </w:rPr>
         <w:t>ategory</w:t>
       </w:r>
-      <w:r>
-        <w:rPr>
-          <w:i/>
-          <w:iCs/>
-          <w:sz w:val="20"/>
-          <w:szCs w:val="18"/>
-        </w:rPr>
-        <w:t xml:space="preserve">, language_id for </w:t>
+      <w:proofErr w:type="spellEnd"/>
+      <w:r>
+        <w:rPr>
+          <w:i/>
+          <w:iCs/>
+          <w:sz w:val="20"/>
+          <w:szCs w:val="18"/>
+        </w:rPr>
+        <w:t xml:space="preserve">, </w:t>
+      </w:r>
+      <w:proofErr w:type="spellStart"/>
+      <w:r>
+        <w:rPr>
+          <w:i/>
+          <w:iCs/>
+          <w:sz w:val="20"/>
+          <w:szCs w:val="18"/>
+        </w:rPr>
+        <w:t>language_id</w:t>
+      </w:r>
+      <w:proofErr w:type="spellEnd"/>
+      <w:r>
+        <w:rPr>
+          <w:i/>
+          <w:iCs/>
+          <w:sz w:val="20"/>
+          <w:szCs w:val="18"/>
+        </w:rPr>
+        <w:t xml:space="preserve"> for </w:t>
       </w:r>
       <w:r>
         <w:rPr>
@@ -4443,8 +5208,49 @@
           <w:sz w:val="20"/>
           <w:szCs w:val="18"/>
         </w:rPr>
-        <w:t xml:space="preserve">, actor_id and film_id for </w:t>
-      </w:r>
+        <w:t xml:space="preserve">, </w:t>
+      </w:r>
+      <w:proofErr w:type="spellStart"/>
+      <w:r>
+        <w:rPr>
+          <w:i/>
+          <w:iCs/>
+          <w:sz w:val="20"/>
+          <w:szCs w:val="18"/>
+        </w:rPr>
+        <w:t>actor_id</w:t>
+      </w:r>
+      <w:proofErr w:type="spellEnd"/>
+      <w:r>
+        <w:rPr>
+          <w:i/>
+          <w:iCs/>
+          <w:sz w:val="20"/>
+          <w:szCs w:val="18"/>
+        </w:rPr>
+        <w:t xml:space="preserve"> and </w:t>
+      </w:r>
+      <w:proofErr w:type="spellStart"/>
+      <w:r>
+        <w:rPr>
+          <w:i/>
+          <w:iCs/>
+          <w:sz w:val="20"/>
+          <w:szCs w:val="18"/>
+        </w:rPr>
+        <w:t>film_id</w:t>
+      </w:r>
+      <w:proofErr w:type="spellEnd"/>
+      <w:r>
+        <w:rPr>
+          <w:i/>
+          <w:iCs/>
+          <w:sz w:val="20"/>
+          <w:szCs w:val="18"/>
+        </w:rPr>
+        <w:t xml:space="preserve"> for </w:t>
+      </w:r>
+      <w:proofErr w:type="spellStart"/>
       <w:r>
         <w:rPr>
           <w:b/>
@@ -4456,6 +5262,7 @@
         </w:rPr>
         <w:t>Film_actor</w:t>
       </w:r>
+      <w:proofErr w:type="spellEnd"/>
       <w:r>
         <w:rPr>
           <w:i/>
@@ -4502,7 +5309,67 @@
           <w:sz w:val="20"/>
           <w:szCs w:val="18"/>
         </w:rPr>
-        <w:t xml:space="preserve">(customer_id, staff_id, rental_id for </w:t>
+        <w:t>(</w:t>
+      </w:r>
+      <w:proofErr w:type="spellStart"/>
+      <w:r>
+        <w:rPr>
+          <w:i/>
+          <w:iCs/>
+          <w:sz w:val="20"/>
+          <w:szCs w:val="18"/>
+        </w:rPr>
+        <w:t>customer_id</w:t>
+      </w:r>
+      <w:proofErr w:type="spellEnd"/>
+      <w:r>
+        <w:rPr>
+          <w:i/>
+          <w:iCs/>
+          <w:sz w:val="20"/>
+          <w:szCs w:val="18"/>
+        </w:rPr>
+        <w:t xml:space="preserve">, </w:t>
+      </w:r>
+      <w:proofErr w:type="spellStart"/>
+      <w:r>
+        <w:rPr>
+          <w:i/>
+          <w:iCs/>
+          <w:sz w:val="20"/>
+          <w:szCs w:val="18"/>
+        </w:rPr>
+        <w:t>staff_id</w:t>
+      </w:r>
+      <w:proofErr w:type="spellEnd"/>
+      <w:r>
+        <w:rPr>
+          <w:i/>
+          <w:iCs/>
+          <w:sz w:val="20"/>
+          <w:szCs w:val="18"/>
+        </w:rPr>
+        <w:t xml:space="preserve">, </w:t>
+      </w:r>
+      <w:proofErr w:type="spellStart"/>
+      <w:r>
+        <w:rPr>
+          <w:i/>
+          <w:iCs/>
+          <w:sz w:val="20"/>
+          <w:szCs w:val="18"/>
+        </w:rPr>
+        <w:t>rental_id</w:t>
+      </w:r>
+      <w:proofErr w:type="spellEnd"/>
+      <w:r>
+        <w:rPr>
+          <w:i/>
+          <w:iCs/>
+          <w:sz w:val="20"/>
+          <w:szCs w:val="18"/>
+        </w:rPr>
+        <w:t xml:space="preserve"> for </w:t>
       </w:r>
       <w:r>
         <w:rPr>
@@ -4522,7 +5389,47 @@
           <w:sz w:val="20"/>
           <w:szCs w:val="18"/>
         </w:rPr>
-        <w:t xml:space="preserve">) , (store_id, address_id for </w:t>
+        <w:t>) , (</w:t>
+      </w:r>
+      <w:proofErr w:type="spellStart"/>
+      <w:r>
+        <w:rPr>
+          <w:i/>
+          <w:iCs/>
+          <w:sz w:val="20"/>
+          <w:szCs w:val="18"/>
+        </w:rPr>
+        <w:t>store_id</w:t>
+      </w:r>
+      <w:proofErr w:type="spellEnd"/>
+      <w:r>
+        <w:rPr>
+          <w:i/>
+          <w:iCs/>
+          <w:sz w:val="20"/>
+          <w:szCs w:val="18"/>
+        </w:rPr>
+        <w:t xml:space="preserve">, </w:t>
+      </w:r>
+      <w:proofErr w:type="spellStart"/>
+      <w:r>
+        <w:rPr>
+          <w:i/>
+          <w:iCs/>
+          <w:sz w:val="20"/>
+          <w:szCs w:val="18"/>
+        </w:rPr>
+        <w:t>address_id</w:t>
+      </w:r>
+      <w:proofErr w:type="spellEnd"/>
+      <w:r>
+        <w:rPr>
+          <w:i/>
+          <w:iCs/>
+          <w:sz w:val="20"/>
+          <w:szCs w:val="18"/>
+        </w:rPr>
+        <w:t xml:space="preserve"> for </w:t>
       </w:r>
       <w:r>
         <w:rPr>
@@ -4542,7 +5449,67 @@
           <w:sz w:val="20"/>
           <w:szCs w:val="18"/>
         </w:rPr>
-        <w:t xml:space="preserve">), (inventory_id, customer_id, staff_id for </w:t>
+        <w:t>), (</w:t>
+      </w:r>
+      <w:proofErr w:type="spellStart"/>
+      <w:r>
+        <w:rPr>
+          <w:i/>
+          <w:iCs/>
+          <w:sz w:val="20"/>
+          <w:szCs w:val="18"/>
+        </w:rPr>
+        <w:t>inventory_id</w:t>
+      </w:r>
+      <w:proofErr w:type="spellEnd"/>
+      <w:r>
+        <w:rPr>
+          <w:i/>
+          <w:iCs/>
+          <w:sz w:val="20"/>
+          <w:szCs w:val="18"/>
+        </w:rPr>
+        <w:t xml:space="preserve">, </w:t>
+      </w:r>
+      <w:proofErr w:type="spellStart"/>
+      <w:r>
+        <w:rPr>
+          <w:i/>
+          <w:iCs/>
+          <w:sz w:val="20"/>
+          <w:szCs w:val="18"/>
+        </w:rPr>
+        <w:t>customer_id</w:t>
+      </w:r>
+      <w:proofErr w:type="spellEnd"/>
+      <w:r>
+        <w:rPr>
+          <w:i/>
+          <w:iCs/>
+          <w:sz w:val="20"/>
+          <w:szCs w:val="18"/>
+        </w:rPr>
+        <w:t xml:space="preserve">, </w:t>
+      </w:r>
+      <w:proofErr w:type="spellStart"/>
+      <w:r>
+        <w:rPr>
+          <w:i/>
+          <w:iCs/>
+          <w:sz w:val="20"/>
+          <w:szCs w:val="18"/>
+        </w:rPr>
+        <w:t>staff_id</w:t>
+      </w:r>
+      <w:proofErr w:type="spellEnd"/>
+      <w:r>
+        <w:rPr>
+          <w:i/>
+          <w:iCs/>
+          <w:sz w:val="20"/>
+          <w:szCs w:val="18"/>
+        </w:rPr>
+        <w:t xml:space="preserve"> for </w:t>
       </w:r>
       <w:r>
         <w:rPr>
@@ -4562,7 +5529,27 @@
           <w:sz w:val="20"/>
           <w:szCs w:val="18"/>
         </w:rPr>
-        <w:t xml:space="preserve">), (country_id for </w:t>
+        <w:t>), (</w:t>
+      </w:r>
+      <w:proofErr w:type="spellStart"/>
+      <w:r>
+        <w:rPr>
+          <w:i/>
+          <w:iCs/>
+          <w:sz w:val="20"/>
+          <w:szCs w:val="18"/>
+        </w:rPr>
+        <w:t>country_id</w:t>
+      </w:r>
+      <w:proofErr w:type="spellEnd"/>
+      <w:r>
+        <w:rPr>
+          <w:i/>
+          <w:iCs/>
+          <w:sz w:val="20"/>
+          <w:szCs w:val="18"/>
+        </w:rPr>
+        <w:t xml:space="preserve"> for </w:t>
       </w:r>
       <w:r>
         <w:rPr>
@@ -4582,7 +5569,27 @@
           <w:sz w:val="20"/>
           <w:szCs w:val="18"/>
         </w:rPr>
-        <w:t xml:space="preserve">), (city_id for </w:t>
+        <w:t>), (</w:t>
+      </w:r>
+      <w:proofErr w:type="spellStart"/>
+      <w:r>
+        <w:rPr>
+          <w:i/>
+          <w:iCs/>
+          <w:sz w:val="20"/>
+          <w:szCs w:val="18"/>
+        </w:rPr>
+        <w:t>city_id</w:t>
+      </w:r>
+      <w:proofErr w:type="spellEnd"/>
+      <w:r>
+        <w:rPr>
+          <w:i/>
+          <w:iCs/>
+          <w:sz w:val="20"/>
+          <w:szCs w:val="18"/>
+        </w:rPr>
+        <w:t xml:space="preserve"> for </w:t>
       </w:r>
       <w:r>
         <w:rPr>
@@ -4602,7 +5609,47 @@
           <w:sz w:val="20"/>
           <w:szCs w:val="18"/>
         </w:rPr>
-        <w:t xml:space="preserve">), (manager_staff_id, address_id for </w:t>
+        <w:t>), (</w:t>
+      </w:r>
+      <w:proofErr w:type="spellStart"/>
+      <w:r>
+        <w:rPr>
+          <w:i/>
+          <w:iCs/>
+          <w:sz w:val="20"/>
+          <w:szCs w:val="18"/>
+        </w:rPr>
+        <w:t>manager_staff_id</w:t>
+      </w:r>
+      <w:proofErr w:type="spellEnd"/>
+      <w:r>
+        <w:rPr>
+          <w:i/>
+          <w:iCs/>
+          <w:sz w:val="20"/>
+          <w:szCs w:val="18"/>
+        </w:rPr>
+        <w:t xml:space="preserve">, </w:t>
+      </w:r>
+      <w:proofErr w:type="spellStart"/>
+      <w:r>
+        <w:rPr>
+          <w:i/>
+          <w:iCs/>
+          <w:sz w:val="20"/>
+          <w:szCs w:val="18"/>
+        </w:rPr>
+        <w:t>address_id</w:t>
+      </w:r>
+      <w:proofErr w:type="spellEnd"/>
+      <w:r>
+        <w:rPr>
+          <w:i/>
+          <w:iCs/>
+          <w:sz w:val="20"/>
+          <w:szCs w:val="18"/>
+        </w:rPr>
+        <w:t xml:space="preserve"> for </w:t>
       </w:r>
       <w:r>
         <w:rPr>
@@ -4624,14 +5671,45 @@
         </w:rPr>
         <w:t>), (</w:t>
       </w:r>
-      <w:r>
-        <w:rPr>
-          <w:i/>
-          <w:iCs/>
-          <w:sz w:val="20"/>
-          <w:szCs w:val="18"/>
-        </w:rPr>
-        <w:t xml:space="preserve">film_id, store_id for </w:t>
+      <w:proofErr w:type="spellStart"/>
+      <w:r>
+        <w:rPr>
+          <w:i/>
+          <w:iCs/>
+          <w:sz w:val="20"/>
+          <w:szCs w:val="18"/>
+        </w:rPr>
+        <w:t>film_id</w:t>
+      </w:r>
+      <w:proofErr w:type="spellEnd"/>
+      <w:r>
+        <w:rPr>
+          <w:i/>
+          <w:iCs/>
+          <w:sz w:val="20"/>
+          <w:szCs w:val="18"/>
+        </w:rPr>
+        <w:t xml:space="preserve">, </w:t>
+      </w:r>
+      <w:proofErr w:type="spellStart"/>
+      <w:r>
+        <w:rPr>
+          <w:i/>
+          <w:iCs/>
+          <w:sz w:val="20"/>
+          <w:szCs w:val="18"/>
+        </w:rPr>
+        <w:t>store_id</w:t>
+      </w:r>
+      <w:proofErr w:type="spellEnd"/>
+      <w:r>
+        <w:rPr>
+          <w:i/>
+          <w:iCs/>
+          <w:sz w:val="20"/>
+          <w:szCs w:val="18"/>
+        </w:rPr>
+        <w:t xml:space="preserve"> for </w:t>
       </w:r>
       <w:r>
         <w:rPr>
@@ -4651,7 +5729,47 @@
           <w:sz w:val="20"/>
           <w:szCs w:val="18"/>
         </w:rPr>
-        <w:t xml:space="preserve">), (address_id, store_id for </w:t>
+        <w:t>), (</w:t>
+      </w:r>
+      <w:proofErr w:type="spellStart"/>
+      <w:r>
+        <w:rPr>
+          <w:i/>
+          <w:iCs/>
+          <w:sz w:val="20"/>
+          <w:szCs w:val="18"/>
+        </w:rPr>
+        <w:t>address_id</w:t>
+      </w:r>
+      <w:proofErr w:type="spellEnd"/>
+      <w:r>
+        <w:rPr>
+          <w:i/>
+          <w:iCs/>
+          <w:sz w:val="20"/>
+          <w:szCs w:val="18"/>
+        </w:rPr>
+        <w:t xml:space="preserve">, </w:t>
+      </w:r>
+      <w:proofErr w:type="spellStart"/>
+      <w:r>
+        <w:rPr>
+          <w:i/>
+          <w:iCs/>
+          <w:sz w:val="20"/>
+          <w:szCs w:val="18"/>
+        </w:rPr>
+        <w:t>store_id</w:t>
+      </w:r>
+      <w:proofErr w:type="spellEnd"/>
+      <w:r>
+        <w:rPr>
+          <w:i/>
+          <w:iCs/>
+          <w:sz w:val="20"/>
+          <w:szCs w:val="18"/>
+        </w:rPr>
+        <w:t xml:space="preserve"> for </w:t>
       </w:r>
       <w:r>
         <w:rPr>
@@ -4671,7 +5789,27 @@
           <w:sz w:val="20"/>
           <w:szCs w:val="18"/>
         </w:rPr>
-        <w:t xml:space="preserve">), (language_id for </w:t>
+        <w:t>), (</w:t>
+      </w:r>
+      <w:proofErr w:type="spellStart"/>
+      <w:r>
+        <w:rPr>
+          <w:i/>
+          <w:iCs/>
+          <w:sz w:val="20"/>
+          <w:szCs w:val="18"/>
+        </w:rPr>
+        <w:t>language_id</w:t>
+      </w:r>
+      <w:proofErr w:type="spellEnd"/>
+      <w:r>
+        <w:rPr>
+          <w:i/>
+          <w:iCs/>
+          <w:sz w:val="20"/>
+          <w:szCs w:val="18"/>
+        </w:rPr>
+        <w:t xml:space="preserve"> for </w:t>
       </w:r>
       <w:r>
         <w:rPr>
@@ -4691,8 +5829,49 @@
           <w:sz w:val="20"/>
           <w:szCs w:val="18"/>
         </w:rPr>
-        <w:t xml:space="preserve">), (actor_id, film_id for </w:t>
-      </w:r>
+        <w:t>), (</w:t>
+      </w:r>
+      <w:proofErr w:type="spellStart"/>
+      <w:r>
+        <w:rPr>
+          <w:i/>
+          <w:iCs/>
+          <w:sz w:val="20"/>
+          <w:szCs w:val="18"/>
+        </w:rPr>
+        <w:t>actor_id</w:t>
+      </w:r>
+      <w:proofErr w:type="spellEnd"/>
+      <w:r>
+        <w:rPr>
+          <w:i/>
+          <w:iCs/>
+          <w:sz w:val="20"/>
+          <w:szCs w:val="18"/>
+        </w:rPr>
+        <w:t xml:space="preserve">, </w:t>
+      </w:r>
+      <w:proofErr w:type="spellStart"/>
+      <w:r>
+        <w:rPr>
+          <w:i/>
+          <w:iCs/>
+          <w:sz w:val="20"/>
+          <w:szCs w:val="18"/>
+        </w:rPr>
+        <w:t>film_id</w:t>
+      </w:r>
+      <w:proofErr w:type="spellEnd"/>
+      <w:r>
+        <w:rPr>
+          <w:i/>
+          <w:iCs/>
+          <w:sz w:val="20"/>
+          <w:szCs w:val="18"/>
+        </w:rPr>
+        <w:t xml:space="preserve"> for </w:t>
+      </w:r>
+      <w:proofErr w:type="spellStart"/>
       <w:r>
         <w:rPr>
           <w:b/>
@@ -4726,15 +5905,57 @@
         </w:rPr>
         <w:t>actor</w:t>
       </w:r>
-      <w:r>
-        <w:rPr>
-          <w:i/>
-          <w:iCs/>
-          <w:sz w:val="20"/>
-          <w:szCs w:val="18"/>
-        </w:rPr>
-        <w:t xml:space="preserve">), (film_id, category_id for </w:t>
-      </w:r>
+      <w:proofErr w:type="spellEnd"/>
+      <w:r>
+        <w:rPr>
+          <w:i/>
+          <w:iCs/>
+          <w:sz w:val="20"/>
+          <w:szCs w:val="18"/>
+        </w:rPr>
+        <w:t>), (</w:t>
+      </w:r>
+      <w:proofErr w:type="spellStart"/>
+      <w:r>
+        <w:rPr>
+          <w:i/>
+          <w:iCs/>
+          <w:sz w:val="20"/>
+          <w:szCs w:val="18"/>
+        </w:rPr>
+        <w:t>film_id</w:t>
+      </w:r>
+      <w:proofErr w:type="spellEnd"/>
+      <w:r>
+        <w:rPr>
+          <w:i/>
+          <w:iCs/>
+          <w:sz w:val="20"/>
+          <w:szCs w:val="18"/>
+        </w:rPr>
+        <w:t xml:space="preserve">, </w:t>
+      </w:r>
+      <w:proofErr w:type="spellStart"/>
+      <w:r>
+        <w:rPr>
+          <w:i/>
+          <w:iCs/>
+          <w:sz w:val="20"/>
+          <w:szCs w:val="18"/>
+        </w:rPr>
+        <w:t>category_id</w:t>
+      </w:r>
+      <w:proofErr w:type="spellEnd"/>
+      <w:r>
+        <w:rPr>
+          <w:i/>
+          <w:iCs/>
+          <w:sz w:val="20"/>
+          <w:szCs w:val="18"/>
+        </w:rPr>
+        <w:t xml:space="preserve"> for </w:t>
+      </w:r>
+      <w:proofErr w:type="spellStart"/>
       <w:r>
         <w:rPr>
           <w:b/>
@@ -4768,15 +5989,37 @@
         </w:rPr>
         <w:t>category</w:t>
       </w:r>
-      <w:r>
-        <w:rPr>
-          <w:i/>
-          <w:iCs/>
-          <w:sz w:val="20"/>
-          <w:szCs w:val="18"/>
-        </w:rPr>
-        <w:t xml:space="preserve">), (film_id for </w:t>
-      </w:r>
+      <w:proofErr w:type="spellEnd"/>
+      <w:r>
+        <w:rPr>
+          <w:i/>
+          <w:iCs/>
+          <w:sz w:val="20"/>
+          <w:szCs w:val="18"/>
+        </w:rPr>
+        <w:t>), (</w:t>
+      </w:r>
+      <w:proofErr w:type="spellStart"/>
+      <w:r>
+        <w:rPr>
+          <w:i/>
+          <w:iCs/>
+          <w:sz w:val="20"/>
+          <w:szCs w:val="18"/>
+        </w:rPr>
+        <w:t>film_id</w:t>
+      </w:r>
+      <w:proofErr w:type="spellEnd"/>
+      <w:r>
+        <w:rPr>
+          <w:i/>
+          <w:iCs/>
+          <w:sz w:val="20"/>
+          <w:szCs w:val="18"/>
+        </w:rPr>
+        <w:t xml:space="preserve"> for </w:t>
+      </w:r>
+      <w:proofErr w:type="spellStart"/>
       <w:r>
         <w:rPr>
           <w:b/>
@@ -4810,6 +6053,7 @@
         </w:rPr>
         <w:t>text</w:t>
       </w:r>
+      <w:proofErr w:type="spellEnd"/>
       <w:r>
         <w:rPr>
           <w:i/>
@@ -4942,9 +6186,11 @@
       <w:r>
         <w:t>‘</w:t>
       </w:r>
+      <w:proofErr w:type="spellStart"/>
       <w:r>
         <w:t>rental_duration</w:t>
       </w:r>
+      <w:proofErr w:type="spellEnd"/>
       <w:r>
         <w:t>’</w:t>
       </w:r>
@@ -4954,9 +6200,11 @@
       <w:r>
         <w:t>‘</w:t>
       </w:r>
+      <w:proofErr w:type="spellStart"/>
       <w:r>
         <w:t>rental_rate</w:t>
       </w:r>
+      <w:proofErr w:type="spellEnd"/>
       <w:r>
         <w:t>’</w:t>
       </w:r>

</xml_diff>